<commit_message>
Final pass over testing docs.
	modified:   testing/BlackJack.docx
	modified:   testing/Exit_Maze.docx
	modified:   testing/Lobby.docx
	modified:   testing/Lottery.docx
	modified:   testing/Roulette.docx
	modified:   testing/Shell.docx
</commit_message>
<xml_diff>
--- a/testing/Exit_Maze.docx
+++ b/testing/Exit_Maze.docx
@@ -19,8 +19,20 @@
           <w:sz w:val="32"/>
           <w:szCs w:val="32"/>
         </w:rPr>
-        <w:t xml:space="preserve">Project: </w:t>
+        <w:t>Project: Exit Maze</w:t>
       </w:r>
+    </w:p>
+    <w:p>
+      <w:pPr>
+        <w:pStyle w:val="Normal"/>
+        <w:rPr>
+          <w:rFonts w:ascii="Abadi" w:hAnsi="Abadi"/>
+          <w:b/>
+          <w:bCs/>
+          <w:sz w:val="32"/>
+          <w:szCs w:val="32"/>
+        </w:rPr>
+      </w:pPr>
       <w:r>
         <w:rPr>
           <w:rFonts w:ascii="Abadi" w:hAnsi="Abadi"/>
@@ -29,7 +41,7 @@
           <w:sz w:val="32"/>
           <w:szCs w:val="32"/>
         </w:rPr>
-        <w:t>Exit Maze</w:t>
+        <w:t>Date: 27/03/2025</w:t>
       </w:r>
     </w:p>
     <w:p>
@@ -51,49 +63,7 @@
           <w:sz w:val="32"/>
           <w:szCs w:val="32"/>
         </w:rPr>
-        <w:t xml:space="preserve">Date: </w:t>
-      </w:r>
-      <w:r>
-        <w:rPr>
-          <w:rFonts w:ascii="Abadi" w:hAnsi="Abadi"/>
-          <w:b/>
-          <w:bCs/>
-          <w:sz w:val="32"/>
-          <w:szCs w:val="32"/>
-        </w:rPr>
-        <w:t>27/03/2025</w:t>
-      </w:r>
-    </w:p>
-    <w:p>
-      <w:pPr>
-        <w:pStyle w:val="Normal"/>
-        <w:rPr>
-          <w:rFonts w:ascii="Abadi" w:hAnsi="Abadi"/>
-          <w:b/>
-          <w:bCs/>
-          <w:sz w:val="32"/>
-          <w:szCs w:val="32"/>
-        </w:rPr>
-      </w:pPr>
-      <w:r>
-        <w:rPr>
-          <w:rFonts w:ascii="Abadi" w:hAnsi="Abadi"/>
-          <w:b/>
-          <w:bCs/>
-          <w:sz w:val="32"/>
-          <w:szCs w:val="32"/>
-        </w:rPr>
-        <w:t xml:space="preserve">Tester: </w:t>
-      </w:r>
-      <w:r>
-        <w:rPr>
-          <w:rFonts w:ascii="Abadi" w:hAnsi="Abadi"/>
-          <w:b/>
-          <w:bCs/>
-          <w:sz w:val="32"/>
-          <w:szCs w:val="32"/>
-        </w:rPr>
-        <w:t>Rob Hickling</w:t>
+        <w:t>Tester: Rob Hickling</w:t>
       </w:r>
     </w:p>
     <w:p>
@@ -264,7 +234,7 @@
       <w:tblPr>
         <w:tblStyle w:val="TableGridLight"/>
         <w:tblpPr w:vertAnchor="text" w:horzAnchor="margin" w:tblpXSpec="center" w:leftFromText="180" w:rightFromText="180" w:tblpY="219"/>
-        <w:tblW w:w="9968" w:type="dxa"/>
+        <w:tblW w:w="9967" w:type="dxa"/>
         <w:jc w:val="center"/>
         <w:tblInd w:w="0" w:type="dxa"/>
         <w:tblLayout w:type="fixed"/>
@@ -277,12 +247,12 @@
         <w:tblLook w:val="04a0" w:noHBand="0" w:noVBand="1" w:firstColumn="1" w:lastRow="0" w:lastColumn="0" w:firstRow="1"/>
       </w:tblPr>
       <w:tblGrid>
-        <w:gridCol w:w="769"/>
+        <w:gridCol w:w="768"/>
         <w:gridCol w:w="1642"/>
         <w:gridCol w:w="1827"/>
         <w:gridCol w:w="2932"/>
-        <w:gridCol w:w="1849"/>
-        <w:gridCol w:w="948"/>
+        <w:gridCol w:w="1850"/>
+        <w:gridCol w:w="947"/>
       </w:tblGrid>
       <w:tr>
         <w:trPr>
@@ -290,8 +260,13 @@
         </w:trPr>
         <w:tc>
           <w:tcPr>
-            <w:tcW w:w="769" w:type="dxa"/>
-            <w:tcBorders/>
+            <w:tcW w:w="768" w:type="dxa"/>
+            <w:tcBorders>
+              <w:top w:val="single" w:sz="4" w:space="0" w:color="000000"/>
+              <w:left w:val="single" w:sz="4" w:space="0" w:color="000000"/>
+              <w:bottom w:val="single" w:sz="4" w:space="0" w:color="000000"/>
+              <w:right w:val="nil"/>
+            </w:tcBorders>
           </w:tcPr>
           <w:p>
             <w:pPr>
@@ -324,7 +299,12 @@
         <w:tc>
           <w:tcPr>
             <w:tcW w:w="1642" w:type="dxa"/>
-            <w:tcBorders/>
+            <w:tcBorders>
+              <w:top w:val="single" w:sz="4" w:space="0" w:color="000000"/>
+              <w:left w:val="single" w:sz="4" w:space="0" w:color="000000"/>
+              <w:bottom w:val="single" w:sz="4" w:space="0" w:color="000000"/>
+              <w:right w:val="nil"/>
+            </w:tcBorders>
           </w:tcPr>
           <w:p>
             <w:pPr>
@@ -357,7 +337,12 @@
         <w:tc>
           <w:tcPr>
             <w:tcW w:w="1827" w:type="dxa"/>
-            <w:tcBorders/>
+            <w:tcBorders>
+              <w:top w:val="single" w:sz="4" w:space="0" w:color="000000"/>
+              <w:left w:val="single" w:sz="4" w:space="0" w:color="000000"/>
+              <w:bottom w:val="single" w:sz="4" w:space="0" w:color="000000"/>
+              <w:right w:val="nil"/>
+            </w:tcBorders>
           </w:tcPr>
           <w:p>
             <w:pPr>
@@ -390,7 +375,12 @@
         <w:tc>
           <w:tcPr>
             <w:tcW w:w="2932" w:type="dxa"/>
-            <w:tcBorders/>
+            <w:tcBorders>
+              <w:top w:val="single" w:sz="4" w:space="0" w:color="000000"/>
+              <w:left w:val="single" w:sz="4" w:space="0" w:color="000000"/>
+              <w:bottom w:val="single" w:sz="4" w:space="0" w:color="000000"/>
+              <w:right w:val="nil"/>
+            </w:tcBorders>
           </w:tcPr>
           <w:p>
             <w:pPr>
@@ -422,8 +412,13 @@
         </w:tc>
         <w:tc>
           <w:tcPr>
-            <w:tcW w:w="1849" w:type="dxa"/>
-            <w:tcBorders/>
+            <w:tcW w:w="1850" w:type="dxa"/>
+            <w:tcBorders>
+              <w:top w:val="single" w:sz="4" w:space="0" w:color="000000"/>
+              <w:left w:val="single" w:sz="4" w:space="0" w:color="000000"/>
+              <w:bottom w:val="single" w:sz="4" w:space="0" w:color="000000"/>
+              <w:right w:val="nil"/>
+            </w:tcBorders>
           </w:tcPr>
           <w:p>
             <w:pPr>
@@ -455,8 +450,13 @@
         </w:tc>
         <w:tc>
           <w:tcPr>
-            <w:tcW w:w="948" w:type="dxa"/>
-            <w:tcBorders/>
+            <w:tcW w:w="947" w:type="dxa"/>
+            <w:tcBorders>
+              <w:top w:val="single" w:sz="4" w:space="0" w:color="000000"/>
+              <w:left w:val="single" w:sz="4" w:space="0" w:color="000000"/>
+              <w:bottom w:val="single" w:sz="4" w:space="0" w:color="000000"/>
+              <w:right w:val="single" w:sz="4" w:space="0" w:color="000000"/>
+            </w:tcBorders>
           </w:tcPr>
           <w:p>
             <w:pPr>
@@ -493,8 +493,13 @@
         </w:trPr>
         <w:tc>
           <w:tcPr>
-            <w:tcW w:w="769" w:type="dxa"/>
-            <w:tcBorders/>
+            <w:tcW w:w="768" w:type="dxa"/>
+            <w:tcBorders>
+              <w:top w:val="nil"/>
+              <w:left w:val="single" w:sz="4" w:space="0" w:color="000000"/>
+              <w:bottom w:val="single" w:sz="4" w:space="0" w:color="000000"/>
+              <w:right w:val="nil"/>
+            </w:tcBorders>
           </w:tcPr>
           <w:p>
             <w:pPr>
@@ -523,7 +528,12 @@
         <w:tc>
           <w:tcPr>
             <w:tcW w:w="1642" w:type="dxa"/>
-            <w:tcBorders/>
+            <w:tcBorders>
+              <w:top w:val="nil"/>
+              <w:left w:val="single" w:sz="4" w:space="0" w:color="000000"/>
+              <w:bottom w:val="single" w:sz="4" w:space="0" w:color="000000"/>
+              <w:right w:val="nil"/>
+            </w:tcBorders>
           </w:tcPr>
           <w:p>
             <w:pPr>
@@ -552,7 +562,12 @@
         <w:tc>
           <w:tcPr>
             <w:tcW w:w="1827" w:type="dxa"/>
-            <w:tcBorders/>
+            <w:tcBorders>
+              <w:top w:val="nil"/>
+              <w:left w:val="single" w:sz="4" w:space="0" w:color="000000"/>
+              <w:bottom w:val="single" w:sz="4" w:space="0" w:color="000000"/>
+              <w:right w:val="nil"/>
+            </w:tcBorders>
           </w:tcPr>
           <w:p>
             <w:pPr>
@@ -581,7 +596,12 @@
         <w:tc>
           <w:tcPr>
             <w:tcW w:w="2932" w:type="dxa"/>
-            <w:tcBorders/>
+            <w:tcBorders>
+              <w:top w:val="nil"/>
+              <w:left w:val="single" w:sz="4" w:space="0" w:color="000000"/>
+              <w:bottom w:val="single" w:sz="4" w:space="0" w:color="000000"/>
+              <w:right w:val="nil"/>
+            </w:tcBorders>
           </w:tcPr>
           <w:p>
             <w:pPr>
@@ -609,8 +629,13 @@
         </w:tc>
         <w:tc>
           <w:tcPr>
-            <w:tcW w:w="1849" w:type="dxa"/>
-            <w:tcBorders/>
+            <w:tcW w:w="1850" w:type="dxa"/>
+            <w:tcBorders>
+              <w:top w:val="nil"/>
+              <w:left w:val="single" w:sz="4" w:space="0" w:color="000000"/>
+              <w:bottom w:val="single" w:sz="4" w:space="0" w:color="000000"/>
+              <w:right w:val="nil"/>
+            </w:tcBorders>
           </w:tcPr>
           <w:p>
             <w:pPr>
@@ -638,8 +663,13 @@
         </w:tc>
         <w:tc>
           <w:tcPr>
-            <w:tcW w:w="948" w:type="dxa"/>
-            <w:tcBorders/>
+            <w:tcW w:w="947" w:type="dxa"/>
+            <w:tcBorders>
+              <w:top w:val="nil"/>
+              <w:left w:val="single" w:sz="4" w:space="0" w:color="000000"/>
+              <w:bottom w:val="single" w:sz="4" w:space="0" w:color="000000"/>
+              <w:right w:val="single" w:sz="4" w:space="0" w:color="000000"/>
+            </w:tcBorders>
           </w:tcPr>
           <w:p>
             <w:pPr>
@@ -672,8 +702,13 @@
         </w:trPr>
         <w:tc>
           <w:tcPr>
-            <w:tcW w:w="769" w:type="dxa"/>
-            <w:tcBorders/>
+            <w:tcW w:w="768" w:type="dxa"/>
+            <w:tcBorders>
+              <w:top w:val="nil"/>
+              <w:left w:val="single" w:sz="4" w:space="0" w:color="000000"/>
+              <w:bottom w:val="single" w:sz="4" w:space="0" w:color="000000"/>
+              <w:right w:val="nil"/>
+            </w:tcBorders>
           </w:tcPr>
           <w:p>
             <w:pPr>
@@ -699,7 +734,12 @@
         <w:tc>
           <w:tcPr>
             <w:tcW w:w="1642" w:type="dxa"/>
-            <w:tcBorders/>
+            <w:tcBorders>
+              <w:top w:val="nil"/>
+              <w:left w:val="single" w:sz="4" w:space="0" w:color="000000"/>
+              <w:bottom w:val="single" w:sz="4" w:space="0" w:color="000000"/>
+              <w:right w:val="nil"/>
+            </w:tcBorders>
           </w:tcPr>
           <w:p>
             <w:pPr>
@@ -725,7 +765,12 @@
         <w:tc>
           <w:tcPr>
             <w:tcW w:w="1827" w:type="dxa"/>
-            <w:tcBorders/>
+            <w:tcBorders>
+              <w:top w:val="nil"/>
+              <w:left w:val="single" w:sz="4" w:space="0" w:color="000000"/>
+              <w:bottom w:val="single" w:sz="4" w:space="0" w:color="000000"/>
+              <w:right w:val="nil"/>
+            </w:tcBorders>
           </w:tcPr>
           <w:p>
             <w:pPr>
@@ -751,7 +796,12 @@
         <w:tc>
           <w:tcPr>
             <w:tcW w:w="2932" w:type="dxa"/>
-            <w:tcBorders/>
+            <w:tcBorders>
+              <w:top w:val="nil"/>
+              <w:left w:val="single" w:sz="4" w:space="0" w:color="000000"/>
+              <w:bottom w:val="single" w:sz="4" w:space="0" w:color="000000"/>
+              <w:right w:val="nil"/>
+            </w:tcBorders>
           </w:tcPr>
           <w:p>
             <w:pPr>
@@ -776,8 +826,13 @@
         </w:tc>
         <w:tc>
           <w:tcPr>
-            <w:tcW w:w="1849" w:type="dxa"/>
-            <w:tcBorders/>
+            <w:tcW w:w="1850" w:type="dxa"/>
+            <w:tcBorders>
+              <w:top w:val="nil"/>
+              <w:left w:val="single" w:sz="4" w:space="0" w:color="000000"/>
+              <w:bottom w:val="single" w:sz="4" w:space="0" w:color="000000"/>
+              <w:right w:val="nil"/>
+            </w:tcBorders>
           </w:tcPr>
           <w:p>
             <w:pPr>
@@ -802,8 +857,13 @@
         </w:tc>
         <w:tc>
           <w:tcPr>
-            <w:tcW w:w="948" w:type="dxa"/>
-            <w:tcBorders/>
+            <w:tcW w:w="947" w:type="dxa"/>
+            <w:tcBorders>
+              <w:top w:val="nil"/>
+              <w:left w:val="single" w:sz="4" w:space="0" w:color="000000"/>
+              <w:bottom w:val="single" w:sz="4" w:space="0" w:color="000000"/>
+              <w:right w:val="single" w:sz="4" w:space="0" w:color="000000"/>
+            </w:tcBorders>
           </w:tcPr>
           <w:p>
             <w:pPr>
@@ -833,9 +893,12 @@
         </w:trPr>
         <w:tc>
           <w:tcPr>
-            <w:tcW w:w="769" w:type="dxa"/>
+            <w:tcW w:w="768" w:type="dxa"/>
             <w:tcBorders>
               <w:top w:val="nil"/>
+              <w:left w:val="single" w:sz="4" w:space="0" w:color="000000"/>
+              <w:bottom w:val="single" w:sz="4" w:space="0" w:color="000000"/>
+              <w:right w:val="nil"/>
             </w:tcBorders>
           </w:tcPr>
           <w:p>
@@ -864,6 +927,9 @@
             <w:tcW w:w="1642" w:type="dxa"/>
             <w:tcBorders>
               <w:top w:val="nil"/>
+              <w:left w:val="single" w:sz="4" w:space="0" w:color="000000"/>
+              <w:bottom w:val="single" w:sz="4" w:space="0" w:color="000000"/>
+              <w:right w:val="nil"/>
             </w:tcBorders>
           </w:tcPr>
           <w:p>
@@ -892,6 +958,9 @@
             <w:tcW w:w="1827" w:type="dxa"/>
             <w:tcBorders>
               <w:top w:val="nil"/>
+              <w:left w:val="single" w:sz="4" w:space="0" w:color="000000"/>
+              <w:bottom w:val="single" w:sz="4" w:space="0" w:color="000000"/>
+              <w:right w:val="nil"/>
             </w:tcBorders>
           </w:tcPr>
           <w:p>
@@ -920,6 +989,9 @@
             <w:tcW w:w="2932" w:type="dxa"/>
             <w:tcBorders>
               <w:top w:val="nil"/>
+              <w:left w:val="single" w:sz="4" w:space="0" w:color="000000"/>
+              <w:bottom w:val="single" w:sz="4" w:space="0" w:color="000000"/>
+              <w:right w:val="nil"/>
             </w:tcBorders>
           </w:tcPr>
           <w:p>
@@ -945,9 +1017,12 @@
         </w:tc>
         <w:tc>
           <w:tcPr>
-            <w:tcW w:w="1849" w:type="dxa"/>
+            <w:tcW w:w="1850" w:type="dxa"/>
             <w:tcBorders>
               <w:top w:val="nil"/>
+              <w:left w:val="single" w:sz="4" w:space="0" w:color="000000"/>
+              <w:bottom w:val="single" w:sz="4" w:space="0" w:color="000000"/>
+              <w:right w:val="nil"/>
             </w:tcBorders>
           </w:tcPr>
           <w:p>
@@ -973,9 +1048,12 @@
         </w:tc>
         <w:tc>
           <w:tcPr>
-            <w:tcW w:w="948" w:type="dxa"/>
+            <w:tcW w:w="947" w:type="dxa"/>
             <w:tcBorders>
               <w:top w:val="nil"/>
+              <w:left w:val="single" w:sz="4" w:space="0" w:color="000000"/>
+              <w:bottom w:val="single" w:sz="4" w:space="0" w:color="000000"/>
+              <w:right w:val="single" w:sz="4" w:space="0" w:color="000000"/>
             </w:tcBorders>
           </w:tcPr>
           <w:p>
@@ -1006,9 +1084,12 @@
         </w:trPr>
         <w:tc>
           <w:tcPr>
-            <w:tcW w:w="769" w:type="dxa"/>
+            <w:tcW w:w="768" w:type="dxa"/>
             <w:tcBorders>
               <w:top w:val="nil"/>
+              <w:left w:val="single" w:sz="4" w:space="0" w:color="000000"/>
+              <w:bottom w:val="single" w:sz="4" w:space="0" w:color="000000"/>
+              <w:right w:val="nil"/>
             </w:tcBorders>
           </w:tcPr>
           <w:p>
@@ -1031,8 +1112,32 @@
                 <w:szCs w:val="18"/>
                 <w:lang w:val="en-GB" w:eastAsia="en-US" w:bidi="ar-SA"/>
               </w:rPr>
-              <w:t>T_0</w:t>
-            </w:r>
+              <w:t>T_04</w:t>
+            </w:r>
+          </w:p>
+        </w:tc>
+        <w:tc>
+          <w:tcPr>
+            <w:tcW w:w="1642" w:type="dxa"/>
+            <w:tcBorders>
+              <w:top w:val="nil"/>
+              <w:left w:val="single" w:sz="4" w:space="0" w:color="000000"/>
+              <w:bottom w:val="single" w:sz="4" w:space="0" w:color="000000"/>
+              <w:right w:val="nil"/>
+            </w:tcBorders>
+          </w:tcPr>
+          <w:p>
+            <w:pPr>
+              <w:pStyle w:val="Normal"/>
+              <w:widowControl/>
+              <w:suppressAutoHyphens w:val="true"/>
+              <w:spacing w:lineRule="auto" w:line="240" w:before="0" w:after="0"/>
+              <w:jc w:val="left"/>
+              <w:rPr>
+                <w:sz w:val="18"/>
+                <w:szCs w:val="18"/>
+              </w:rPr>
+            </w:pPr>
             <w:r>
               <w:rPr>
                 <w:rFonts w:eastAsia="Aptos" w:cs=""/>
@@ -1041,15 +1146,18 @@
                 <w:szCs w:val="18"/>
                 <w:lang w:val="en-GB" w:eastAsia="en-US" w:bidi="ar-SA"/>
               </w:rPr>
-              <w:t>4</w:t>
-            </w:r>
-          </w:p>
-        </w:tc>
-        <w:tc>
-          <w:tcPr>
-            <w:tcW w:w="1642" w:type="dxa"/>
+              <w:t>Timer begins counting down</w:t>
+            </w:r>
+          </w:p>
+        </w:tc>
+        <w:tc>
+          <w:tcPr>
+            <w:tcW w:w="1827" w:type="dxa"/>
             <w:tcBorders>
               <w:top w:val="nil"/>
+              <w:left w:val="single" w:sz="4" w:space="0" w:color="000000"/>
+              <w:bottom w:val="single" w:sz="4" w:space="0" w:color="000000"/>
+              <w:right w:val="nil"/>
             </w:tcBorders>
           </w:tcPr>
           <w:p>
@@ -1072,15 +1180,18 @@
                 <w:szCs w:val="18"/>
                 <w:lang w:val="en-GB" w:eastAsia="en-US" w:bidi="ar-SA"/>
               </w:rPr>
-              <w:t>Timer begins counting down</w:t>
-            </w:r>
-          </w:p>
-        </w:tc>
-        <w:tc>
-          <w:tcPr>
-            <w:tcW w:w="1827" w:type="dxa"/>
+              <w:t>None</w:t>
+            </w:r>
+          </w:p>
+        </w:tc>
+        <w:tc>
+          <w:tcPr>
+            <w:tcW w:w="2932" w:type="dxa"/>
             <w:tcBorders>
               <w:top w:val="nil"/>
+              <w:left w:val="single" w:sz="4" w:space="0" w:color="000000"/>
+              <w:bottom w:val="single" w:sz="4" w:space="0" w:color="000000"/>
+              <w:right w:val="nil"/>
             </w:tcBorders>
           </w:tcPr>
           <w:p>
@@ -1103,15 +1214,18 @@
                 <w:szCs w:val="18"/>
                 <w:lang w:val="en-GB" w:eastAsia="en-US" w:bidi="ar-SA"/>
               </w:rPr>
-              <w:t>None</w:t>
-            </w:r>
-          </w:p>
-        </w:tc>
-        <w:tc>
-          <w:tcPr>
-            <w:tcW w:w="2932" w:type="dxa"/>
+              <w:t>Timer counts, and players cash balance goes down</w:t>
+            </w:r>
+          </w:p>
+        </w:tc>
+        <w:tc>
+          <w:tcPr>
+            <w:tcW w:w="1850" w:type="dxa"/>
             <w:tcBorders>
               <w:top w:val="nil"/>
+              <w:left w:val="single" w:sz="4" w:space="0" w:color="000000"/>
+              <w:bottom w:val="single" w:sz="4" w:space="0" w:color="000000"/>
+              <w:right w:val="nil"/>
             </w:tcBorders>
           </w:tcPr>
           <w:p>
@@ -1134,46 +1248,18 @@
                 <w:szCs w:val="18"/>
                 <w:lang w:val="en-GB" w:eastAsia="en-US" w:bidi="ar-SA"/>
               </w:rPr>
-              <w:t>Timer counts, and players cash balance goes down</w:t>
-            </w:r>
-          </w:p>
-        </w:tc>
-        <w:tc>
-          <w:tcPr>
-            <w:tcW w:w="1849" w:type="dxa"/>
+              <w:t>As expected</w:t>
+            </w:r>
+          </w:p>
+        </w:tc>
+        <w:tc>
+          <w:tcPr>
+            <w:tcW w:w="947" w:type="dxa"/>
             <w:tcBorders>
               <w:top w:val="nil"/>
-            </w:tcBorders>
-          </w:tcPr>
-          <w:p>
-            <w:pPr>
-              <w:pStyle w:val="Normal"/>
-              <w:widowControl/>
-              <w:suppressAutoHyphens w:val="true"/>
-              <w:spacing w:lineRule="auto" w:line="240" w:before="0" w:after="0"/>
-              <w:jc w:val="left"/>
-              <w:rPr>
-                <w:sz w:val="18"/>
-                <w:szCs w:val="18"/>
-              </w:rPr>
-            </w:pPr>
-            <w:r>
-              <w:rPr>
-                <w:rFonts w:eastAsia="Aptos" w:cs=""/>
-                <w:kern w:val="2"/>
-                <w:sz w:val="18"/>
-                <w:szCs w:val="18"/>
-                <w:lang w:val="en-GB" w:eastAsia="en-US" w:bidi="ar-SA"/>
-              </w:rPr>
-              <w:t>As expected</w:t>
-            </w:r>
-          </w:p>
-        </w:tc>
-        <w:tc>
-          <w:tcPr>
-            <w:tcW w:w="948" w:type="dxa"/>
-            <w:tcBorders>
-              <w:top w:val="nil"/>
+              <w:left w:val="single" w:sz="4" w:space="0" w:color="000000"/>
+              <w:bottom w:val="single" w:sz="4" w:space="0" w:color="000000"/>
+              <w:right w:val="single" w:sz="4" w:space="0" w:color="000000"/>
             </w:tcBorders>
           </w:tcPr>
           <w:p>
@@ -1207,8 +1293,13 @@
         </w:trPr>
         <w:tc>
           <w:tcPr>
-            <w:tcW w:w="769" w:type="dxa"/>
-            <w:tcBorders/>
+            <w:tcW w:w="768" w:type="dxa"/>
+            <w:tcBorders>
+              <w:top w:val="nil"/>
+              <w:left w:val="single" w:sz="4" w:space="0" w:color="000000"/>
+              <w:bottom w:val="single" w:sz="4" w:space="0" w:color="000000"/>
+              <w:right w:val="nil"/>
+            </w:tcBorders>
           </w:tcPr>
           <w:p>
             <w:pPr>
@@ -1230,8 +1321,32 @@
                 <w:szCs w:val="18"/>
                 <w:lang w:val="en-GB" w:eastAsia="en-US" w:bidi="ar-SA"/>
               </w:rPr>
-              <w:t>T_0</w:t>
-            </w:r>
+              <w:t>T_05</w:t>
+            </w:r>
+          </w:p>
+        </w:tc>
+        <w:tc>
+          <w:tcPr>
+            <w:tcW w:w="1642" w:type="dxa"/>
+            <w:tcBorders>
+              <w:top w:val="nil"/>
+              <w:left w:val="single" w:sz="4" w:space="0" w:color="000000"/>
+              <w:bottom w:val="single" w:sz="4" w:space="0" w:color="000000"/>
+              <w:right w:val="nil"/>
+            </w:tcBorders>
+          </w:tcPr>
+          <w:p>
+            <w:pPr>
+              <w:pStyle w:val="Normal"/>
+              <w:widowControl/>
+              <w:suppressAutoHyphens w:val="true"/>
+              <w:spacing w:lineRule="auto" w:line="240" w:before="0" w:after="0"/>
+              <w:jc w:val="left"/>
+              <w:rPr>
+                <w:sz w:val="18"/>
+                <w:szCs w:val="18"/>
+              </w:rPr>
+            </w:pPr>
             <w:r>
               <w:rPr>
                 <w:rFonts w:eastAsia="Aptos" w:cs=""/>
@@ -1240,14 +1355,19 @@
                 <w:szCs w:val="18"/>
                 <w:lang w:val="en-GB" w:eastAsia="en-US" w:bidi="ar-SA"/>
               </w:rPr>
-              <w:t>5</w:t>
-            </w:r>
-          </w:p>
-        </w:tc>
-        <w:tc>
-          <w:tcPr>
-            <w:tcW w:w="1642" w:type="dxa"/>
-            <w:tcBorders/>
+              <w:t>Collision</w:t>
+            </w:r>
+          </w:p>
+        </w:tc>
+        <w:tc>
+          <w:tcPr>
+            <w:tcW w:w="1827" w:type="dxa"/>
+            <w:tcBorders>
+              <w:top w:val="nil"/>
+              <w:left w:val="single" w:sz="4" w:space="0" w:color="000000"/>
+              <w:bottom w:val="single" w:sz="4" w:space="0" w:color="000000"/>
+              <w:right w:val="nil"/>
+            </w:tcBorders>
           </w:tcPr>
           <w:p>
             <w:pPr>
@@ -1269,14 +1389,19 @@
                 <w:szCs w:val="18"/>
                 <w:lang w:val="en-GB" w:eastAsia="en-US" w:bidi="ar-SA"/>
               </w:rPr>
-              <w:t>Collision</w:t>
-            </w:r>
-          </w:p>
-        </w:tc>
-        <w:tc>
-          <w:tcPr>
-            <w:tcW w:w="1827" w:type="dxa"/>
-            <w:tcBorders/>
+              <w:t>Bump into things</w:t>
+            </w:r>
+          </w:p>
+        </w:tc>
+        <w:tc>
+          <w:tcPr>
+            <w:tcW w:w="2932" w:type="dxa"/>
+            <w:tcBorders>
+              <w:top w:val="nil"/>
+              <w:left w:val="single" w:sz="4" w:space="0" w:color="000000"/>
+              <w:bottom w:val="single" w:sz="4" w:space="0" w:color="000000"/>
+              <w:right w:val="nil"/>
+            </w:tcBorders>
           </w:tcPr>
           <w:p>
             <w:pPr>
@@ -1298,14 +1423,19 @@
                 <w:szCs w:val="18"/>
                 <w:lang w:val="en-GB" w:eastAsia="en-US" w:bidi="ar-SA"/>
               </w:rPr>
-              <w:t>Bump into things</w:t>
-            </w:r>
-          </w:p>
-        </w:tc>
-        <w:tc>
-          <w:tcPr>
-            <w:tcW w:w="2932" w:type="dxa"/>
-            <w:tcBorders/>
+              <w:t>Player collides with the scenery.</w:t>
+            </w:r>
+          </w:p>
+        </w:tc>
+        <w:tc>
+          <w:tcPr>
+            <w:tcW w:w="1850" w:type="dxa"/>
+            <w:tcBorders>
+              <w:top w:val="nil"/>
+              <w:left w:val="single" w:sz="4" w:space="0" w:color="000000"/>
+              <w:bottom w:val="single" w:sz="4" w:space="0" w:color="000000"/>
+              <w:right w:val="nil"/>
+            </w:tcBorders>
           </w:tcPr>
           <w:p>
             <w:pPr>
@@ -1327,43 +1457,19 @@
                 <w:szCs w:val="18"/>
                 <w:lang w:val="en-GB" w:eastAsia="en-US" w:bidi="ar-SA"/>
               </w:rPr>
-              <w:t>Player collides with the scenery.</w:t>
-            </w:r>
-          </w:p>
-        </w:tc>
-        <w:tc>
-          <w:tcPr>
-            <w:tcW w:w="1849" w:type="dxa"/>
-            <w:tcBorders/>
-          </w:tcPr>
-          <w:p>
-            <w:pPr>
-              <w:pStyle w:val="Normal"/>
-              <w:widowControl/>
-              <w:suppressAutoHyphens w:val="true"/>
-              <w:spacing w:lineRule="auto" w:line="240" w:before="0" w:after="0"/>
-              <w:jc w:val="left"/>
-              <w:rPr>
-                <w:sz w:val="18"/>
-                <w:szCs w:val="18"/>
-              </w:rPr>
-            </w:pPr>
-            <w:r>
-              <w:rPr>
-                <w:rFonts w:eastAsia="Aptos" w:cs=""/>
-                <w:kern w:val="2"/>
-                <w:sz w:val="18"/>
-                <w:szCs w:val="18"/>
-                <w:lang w:val="en-GB" w:eastAsia="en-US" w:bidi="ar-SA"/>
-              </w:rPr>
               <w:t>As expected</w:t>
             </w:r>
           </w:p>
         </w:tc>
         <w:tc>
           <w:tcPr>
-            <w:tcW w:w="948" w:type="dxa"/>
-            <w:tcBorders/>
+            <w:tcW w:w="947" w:type="dxa"/>
+            <w:tcBorders>
+              <w:top w:val="nil"/>
+              <w:left w:val="single" w:sz="4" w:space="0" w:color="000000"/>
+              <w:bottom w:val="single" w:sz="4" w:space="0" w:color="000000"/>
+              <w:right w:val="single" w:sz="4" w:space="0" w:color="000000"/>
+            </w:tcBorders>
           </w:tcPr>
           <w:p>
             <w:pPr>
@@ -1396,41 +1502,44 @@
         </w:trPr>
         <w:tc>
           <w:tcPr>
-            <w:tcW w:w="769" w:type="dxa"/>
-            <w:tcBorders/>
-          </w:tcPr>
-          <w:p>
-            <w:pPr>
-              <w:pStyle w:val="Normal"/>
-              <w:widowControl/>
-              <w:suppressAutoHyphens w:val="true"/>
-              <w:spacing w:lineRule="auto" w:line="240" w:before="0" w:after="0"/>
-              <w:jc w:val="left"/>
-              <w:rPr>
-                <w:sz w:val="18"/>
-                <w:szCs w:val="18"/>
-              </w:rPr>
-            </w:pPr>
-            <w:r>
-              <w:rPr>
-                <w:sz w:val="18"/>
-                <w:szCs w:val="18"/>
-              </w:rPr>
-              <w:t>T_0</w:t>
-            </w:r>
-            <w:r>
-              <w:rPr>
-                <w:sz w:val="18"/>
-                <w:szCs w:val="18"/>
-              </w:rPr>
-              <w:t>6</w:t>
+            <w:tcW w:w="768" w:type="dxa"/>
+            <w:tcBorders>
+              <w:top w:val="nil"/>
+              <w:left w:val="single" w:sz="4" w:space="0" w:color="000000"/>
+              <w:bottom w:val="single" w:sz="4" w:space="0" w:color="000000"/>
+              <w:right w:val="nil"/>
+            </w:tcBorders>
+          </w:tcPr>
+          <w:p>
+            <w:pPr>
+              <w:pStyle w:val="Normal"/>
+              <w:widowControl/>
+              <w:suppressAutoHyphens w:val="true"/>
+              <w:spacing w:lineRule="auto" w:line="240" w:before="0" w:after="0"/>
+              <w:jc w:val="left"/>
+              <w:rPr>
+                <w:sz w:val="18"/>
+                <w:szCs w:val="18"/>
+              </w:rPr>
+            </w:pPr>
+            <w:r>
+              <w:rPr>
+                <w:sz w:val="18"/>
+                <w:szCs w:val="18"/>
+              </w:rPr>
+              <w:t>T_06</w:t>
             </w:r>
           </w:p>
         </w:tc>
         <w:tc>
           <w:tcPr>
             <w:tcW w:w="1642" w:type="dxa"/>
-            <w:tcBorders/>
+            <w:tcBorders>
+              <w:top w:val="nil"/>
+              <w:left w:val="single" w:sz="4" w:space="0" w:color="000000"/>
+              <w:bottom w:val="single" w:sz="4" w:space="0" w:color="000000"/>
+              <w:right w:val="nil"/>
+            </w:tcBorders>
           </w:tcPr>
           <w:p>
             <w:pPr>
@@ -1456,7 +1565,12 @@
         <w:tc>
           <w:tcPr>
             <w:tcW w:w="1827" w:type="dxa"/>
-            <w:tcBorders/>
+            <w:tcBorders>
+              <w:top w:val="nil"/>
+              <w:left w:val="single" w:sz="4" w:space="0" w:color="000000"/>
+              <w:bottom w:val="single" w:sz="4" w:space="0" w:color="000000"/>
+              <w:right w:val="nil"/>
+            </w:tcBorders>
           </w:tcPr>
           <w:p>
             <w:pPr>
@@ -1482,7 +1596,12 @@
         <w:tc>
           <w:tcPr>
             <w:tcW w:w="2932" w:type="dxa"/>
-            <w:tcBorders/>
+            <w:tcBorders>
+              <w:top w:val="nil"/>
+              <w:left w:val="single" w:sz="4" w:space="0" w:color="000000"/>
+              <w:bottom w:val="single" w:sz="4" w:space="0" w:color="000000"/>
+              <w:right w:val="nil"/>
+            </w:tcBorders>
           </w:tcPr>
           <w:p>
             <w:pPr>
@@ -1507,8 +1626,13 @@
         </w:tc>
         <w:tc>
           <w:tcPr>
-            <w:tcW w:w="1849" w:type="dxa"/>
-            <w:tcBorders/>
+            <w:tcW w:w="1850" w:type="dxa"/>
+            <w:tcBorders>
+              <w:top w:val="nil"/>
+              <w:left w:val="single" w:sz="4" w:space="0" w:color="000000"/>
+              <w:bottom w:val="single" w:sz="4" w:space="0" w:color="000000"/>
+              <w:right w:val="nil"/>
+            </w:tcBorders>
           </w:tcPr>
           <w:p>
             <w:pPr>
@@ -1533,8 +1657,13 @@
         </w:tc>
         <w:tc>
           <w:tcPr>
-            <w:tcW w:w="948" w:type="dxa"/>
-            <w:tcBorders/>
+            <w:tcW w:w="947" w:type="dxa"/>
+            <w:tcBorders>
+              <w:top w:val="nil"/>
+              <w:left w:val="single" w:sz="4" w:space="0" w:color="000000"/>
+              <w:bottom w:val="single" w:sz="4" w:space="0" w:color="000000"/>
+              <w:right w:val="single" w:sz="4" w:space="0" w:color="000000"/>
+            </w:tcBorders>
           </w:tcPr>
           <w:p>
             <w:pPr>
@@ -1564,41 +1693,44 @@
         </w:trPr>
         <w:tc>
           <w:tcPr>
-            <w:tcW w:w="769" w:type="dxa"/>
-            <w:tcBorders/>
-          </w:tcPr>
-          <w:p>
-            <w:pPr>
-              <w:pStyle w:val="Normal"/>
-              <w:widowControl/>
-              <w:suppressAutoHyphens w:val="true"/>
-              <w:spacing w:lineRule="auto" w:line="240" w:before="0" w:after="0"/>
-              <w:jc w:val="left"/>
-              <w:rPr>
-                <w:sz w:val="18"/>
-                <w:szCs w:val="18"/>
-              </w:rPr>
-            </w:pPr>
-            <w:r>
-              <w:rPr>
-                <w:sz w:val="18"/>
-                <w:szCs w:val="18"/>
-              </w:rPr>
-              <w:t>T_0</w:t>
-            </w:r>
-            <w:r>
-              <w:rPr>
-                <w:sz w:val="18"/>
-                <w:szCs w:val="18"/>
-              </w:rPr>
-              <w:t>7</w:t>
+            <w:tcW w:w="768" w:type="dxa"/>
+            <w:tcBorders>
+              <w:top w:val="nil"/>
+              <w:left w:val="single" w:sz="4" w:space="0" w:color="000000"/>
+              <w:bottom w:val="single" w:sz="4" w:space="0" w:color="000000"/>
+              <w:right w:val="nil"/>
+            </w:tcBorders>
+          </w:tcPr>
+          <w:p>
+            <w:pPr>
+              <w:pStyle w:val="Normal"/>
+              <w:widowControl/>
+              <w:suppressAutoHyphens w:val="true"/>
+              <w:spacing w:lineRule="auto" w:line="240" w:before="0" w:after="0"/>
+              <w:jc w:val="left"/>
+              <w:rPr>
+                <w:sz w:val="18"/>
+                <w:szCs w:val="18"/>
+              </w:rPr>
+            </w:pPr>
+            <w:r>
+              <w:rPr>
+                <w:sz w:val="18"/>
+                <w:szCs w:val="18"/>
+              </w:rPr>
+              <w:t>T_07</w:t>
             </w:r>
           </w:p>
         </w:tc>
         <w:tc>
           <w:tcPr>
             <w:tcW w:w="1642" w:type="dxa"/>
-            <w:tcBorders/>
+            <w:tcBorders>
+              <w:top w:val="nil"/>
+              <w:left w:val="single" w:sz="4" w:space="0" w:color="000000"/>
+              <w:bottom w:val="single" w:sz="4" w:space="0" w:color="000000"/>
+              <w:right w:val="nil"/>
+            </w:tcBorders>
           </w:tcPr>
           <w:p>
             <w:pPr>
@@ -1624,7 +1756,12 @@
         <w:tc>
           <w:tcPr>
             <w:tcW w:w="1827" w:type="dxa"/>
-            <w:tcBorders/>
+            <w:tcBorders>
+              <w:top w:val="nil"/>
+              <w:left w:val="single" w:sz="4" w:space="0" w:color="000000"/>
+              <w:bottom w:val="single" w:sz="4" w:space="0" w:color="000000"/>
+              <w:right w:val="nil"/>
+            </w:tcBorders>
           </w:tcPr>
           <w:p>
             <w:pPr>
@@ -1650,7 +1787,12 @@
         <w:tc>
           <w:tcPr>
             <w:tcW w:w="2932" w:type="dxa"/>
-            <w:tcBorders/>
+            <w:tcBorders>
+              <w:top w:val="nil"/>
+              <w:left w:val="single" w:sz="4" w:space="0" w:color="000000"/>
+              <w:bottom w:val="single" w:sz="4" w:space="0" w:color="000000"/>
+              <w:right w:val="nil"/>
+            </w:tcBorders>
           </w:tcPr>
           <w:p>
             <w:pPr>
@@ -1675,8 +1817,13 @@
         </w:tc>
         <w:tc>
           <w:tcPr>
-            <w:tcW w:w="1849" w:type="dxa"/>
-            <w:tcBorders/>
+            <w:tcW w:w="1850" w:type="dxa"/>
+            <w:tcBorders>
+              <w:top w:val="nil"/>
+              <w:left w:val="single" w:sz="4" w:space="0" w:color="000000"/>
+              <w:bottom w:val="single" w:sz="4" w:space="0" w:color="000000"/>
+              <w:right w:val="nil"/>
+            </w:tcBorders>
           </w:tcPr>
           <w:p>
             <w:pPr>
@@ -1701,8 +1848,13 @@
         </w:tc>
         <w:tc>
           <w:tcPr>
-            <w:tcW w:w="948" w:type="dxa"/>
-            <w:tcBorders/>
+            <w:tcW w:w="947" w:type="dxa"/>
+            <w:tcBorders>
+              <w:top w:val="nil"/>
+              <w:left w:val="single" w:sz="4" w:space="0" w:color="000000"/>
+              <w:bottom w:val="single" w:sz="4" w:space="0" w:color="000000"/>
+              <w:right w:val="single" w:sz="4" w:space="0" w:color="000000"/>
+            </w:tcBorders>
           </w:tcPr>
           <w:p>
             <w:pPr>
@@ -1732,41 +1884,44 @@
         </w:trPr>
         <w:tc>
           <w:tcPr>
-            <w:tcW w:w="769" w:type="dxa"/>
-            <w:tcBorders/>
-          </w:tcPr>
-          <w:p>
-            <w:pPr>
-              <w:pStyle w:val="Normal"/>
-              <w:widowControl/>
-              <w:suppressAutoHyphens w:val="true"/>
-              <w:spacing w:lineRule="auto" w:line="240" w:before="0" w:after="0"/>
-              <w:jc w:val="left"/>
-              <w:rPr>
-                <w:sz w:val="18"/>
-                <w:szCs w:val="18"/>
-              </w:rPr>
-            </w:pPr>
-            <w:r>
-              <w:rPr>
-                <w:sz w:val="18"/>
-                <w:szCs w:val="18"/>
-              </w:rPr>
-              <w:t>T_0</w:t>
-            </w:r>
-            <w:r>
-              <w:rPr>
-                <w:sz w:val="18"/>
-                <w:szCs w:val="18"/>
-              </w:rPr>
-              <w:t>8</w:t>
+            <w:tcW w:w="768" w:type="dxa"/>
+            <w:tcBorders>
+              <w:top w:val="nil"/>
+              <w:left w:val="single" w:sz="4" w:space="0" w:color="000000"/>
+              <w:bottom w:val="single" w:sz="4" w:space="0" w:color="000000"/>
+              <w:right w:val="nil"/>
+            </w:tcBorders>
+          </w:tcPr>
+          <w:p>
+            <w:pPr>
+              <w:pStyle w:val="Normal"/>
+              <w:widowControl/>
+              <w:suppressAutoHyphens w:val="true"/>
+              <w:spacing w:lineRule="auto" w:line="240" w:before="0" w:after="0"/>
+              <w:jc w:val="left"/>
+              <w:rPr>
+                <w:sz w:val="18"/>
+                <w:szCs w:val="18"/>
+              </w:rPr>
+            </w:pPr>
+            <w:r>
+              <w:rPr>
+                <w:sz w:val="18"/>
+                <w:szCs w:val="18"/>
+              </w:rPr>
+              <w:t>T_08</w:t>
             </w:r>
           </w:p>
         </w:tc>
         <w:tc>
           <w:tcPr>
             <w:tcW w:w="1642" w:type="dxa"/>
-            <w:tcBorders/>
+            <w:tcBorders>
+              <w:top w:val="nil"/>
+              <w:left w:val="single" w:sz="4" w:space="0" w:color="000000"/>
+              <w:bottom w:val="single" w:sz="4" w:space="0" w:color="000000"/>
+              <w:right w:val="nil"/>
+            </w:tcBorders>
           </w:tcPr>
           <w:p>
             <w:pPr>
@@ -1792,7 +1947,12 @@
         <w:tc>
           <w:tcPr>
             <w:tcW w:w="1827" w:type="dxa"/>
-            <w:tcBorders/>
+            <w:tcBorders>
+              <w:top w:val="nil"/>
+              <w:left w:val="single" w:sz="4" w:space="0" w:color="000000"/>
+              <w:bottom w:val="single" w:sz="4" w:space="0" w:color="000000"/>
+              <w:right w:val="nil"/>
+            </w:tcBorders>
           </w:tcPr>
           <w:p>
             <w:pPr>
@@ -1818,7 +1978,12 @@
         <w:tc>
           <w:tcPr>
             <w:tcW w:w="2932" w:type="dxa"/>
-            <w:tcBorders/>
+            <w:tcBorders>
+              <w:top w:val="nil"/>
+              <w:left w:val="single" w:sz="4" w:space="0" w:color="000000"/>
+              <w:bottom w:val="single" w:sz="4" w:space="0" w:color="000000"/>
+              <w:right w:val="nil"/>
+            </w:tcBorders>
           </w:tcPr>
           <w:p>
             <w:pPr>
@@ -1843,8 +2008,13 @@
         </w:tc>
         <w:tc>
           <w:tcPr>
-            <w:tcW w:w="1849" w:type="dxa"/>
-            <w:tcBorders/>
+            <w:tcW w:w="1850" w:type="dxa"/>
+            <w:tcBorders>
+              <w:top w:val="nil"/>
+              <w:left w:val="single" w:sz="4" w:space="0" w:color="000000"/>
+              <w:bottom w:val="single" w:sz="4" w:space="0" w:color="000000"/>
+              <w:right w:val="nil"/>
+            </w:tcBorders>
           </w:tcPr>
           <w:p>
             <w:pPr>
@@ -1869,8 +2039,13 @@
         </w:tc>
         <w:tc>
           <w:tcPr>
-            <w:tcW w:w="948" w:type="dxa"/>
-            <w:tcBorders/>
+            <w:tcW w:w="947" w:type="dxa"/>
+            <w:tcBorders>
+              <w:top w:val="nil"/>
+              <w:left w:val="single" w:sz="4" w:space="0" w:color="000000"/>
+              <w:bottom w:val="single" w:sz="4" w:space="0" w:color="000000"/>
+              <w:right w:val="single" w:sz="4" w:space="0" w:color="000000"/>
+            </w:tcBorders>
           </w:tcPr>
           <w:p>
             <w:pPr>
@@ -1961,8 +2136,8 @@
         <w:gridCol w:w="1803"/>
         <w:gridCol w:w="1803"/>
         <w:gridCol w:w="2201"/>
-        <w:gridCol w:w="1403"/>
-        <w:gridCol w:w="1999"/>
+        <w:gridCol w:w="1402"/>
+        <w:gridCol w:w="2000"/>
       </w:tblGrid>
       <w:tr>
         <w:trPr/>
@@ -2064,7 +2239,7 @@
         </w:tc>
         <w:tc>
           <w:tcPr>
-            <w:tcW w:w="1403" w:type="dxa"/>
+            <w:tcW w:w="1402" w:type="dxa"/>
             <w:tcBorders/>
           </w:tcPr>
           <w:p>
@@ -2096,7 +2271,7 @@
         </w:tc>
         <w:tc>
           <w:tcPr>
-            <w:tcW w:w="1999" w:type="dxa"/>
+            <w:tcW w:w="2000" w:type="dxa"/>
             <w:tcBorders/>
           </w:tcPr>
           <w:p>
@@ -2227,7 +2402,7 @@
         </w:tc>
         <w:tc>
           <w:tcPr>
-            <w:tcW w:w="1403" w:type="dxa"/>
+            <w:tcW w:w="1402" w:type="dxa"/>
             <w:tcBorders/>
           </w:tcPr>
           <w:p>
@@ -2259,7 +2434,7 @@
         </w:tc>
         <w:tc>
           <w:tcPr>
-            <w:tcW w:w="1999" w:type="dxa"/>
+            <w:tcW w:w="2000" w:type="dxa"/>
             <w:tcBorders/>
           </w:tcPr>
           <w:p>
@@ -2413,7 +2588,7 @@
         </w:tc>
         <w:tc>
           <w:tcPr>
-            <w:tcW w:w="1403" w:type="dxa"/>
+            <w:tcW w:w="1402" w:type="dxa"/>
             <w:tcBorders/>
           </w:tcPr>
           <w:p>
@@ -2444,7 +2619,7 @@
         </w:tc>
         <w:tc>
           <w:tcPr>
-            <w:tcW w:w="1999" w:type="dxa"/>
+            <w:tcW w:w="2000" w:type="dxa"/>
             <w:tcBorders/>
           </w:tcPr>
           <w:p>
@@ -2571,7 +2746,7 @@
         </w:tc>
         <w:tc>
           <w:tcPr>
-            <w:tcW w:w="1403" w:type="dxa"/>
+            <w:tcW w:w="1402" w:type="dxa"/>
             <w:tcBorders/>
           </w:tcPr>
           <w:p>
@@ -2602,7 +2777,7 @@
         </w:tc>
         <w:tc>
           <w:tcPr>
-            <w:tcW w:w="1999" w:type="dxa"/>
+            <w:tcW w:w="2000" w:type="dxa"/>
             <w:tcBorders/>
           </w:tcPr>
           <w:p>
@@ -2894,11 +3069,7 @@
       </w:r>
       <w:r>
         <w:rPr/>
-        <w:t xml:space="preserve"> </w:t>
-      </w:r>
-      <w:r>
-        <w:rPr/>
-        <w:t>The game looks amazing.</w:t>
+        <w:t xml:space="preserve"> The game looks amazing.</w:t>
       </w:r>
     </w:p>
     <w:p>
@@ -2937,14 +3108,7 @@
           <w:b/>
           <w:bCs/>
         </w:rPr>
-        <w:t xml:space="preserve">Potential Improvement: </w:t>
-      </w:r>
-      <w:r>
-        <w:rPr>
-          <w:b/>
-          <w:bCs/>
-        </w:rPr>
-        <w:t>T</w:t>
+        <w:t>Potential Improvement: T</w:t>
       </w:r>
       <w:r>
         <w:rPr>
@@ -4348,15 +4512,15 @@
       <w:color w:themeColor="accent1" w:themeShade="bf" w:val="0F4761"/>
     </w:rPr>
   </w:style>
-  <w:style w:type="paragraph" w:styleId="FrameContentsuser">
-    <w:name w:val="Frame Contents (user)"/>
+  <w:style w:type="paragraph" w:styleId="FrameContents">
+    <w:name w:val="Frame Contents"/>
     <w:basedOn w:val="Normal"/>
     <w:qFormat/>
     <w:pPr/>
     <w:rPr/>
   </w:style>
-  <w:style w:type="paragraph" w:styleId="FrameContents">
-    <w:name w:val="Frame Contents"/>
+  <w:style w:type="paragraph" w:styleId="FrameContentsuser">
+    <w:name w:val="Frame Contents (user)"/>
     <w:basedOn w:val="Normal"/>
     <w:qFormat/>
     <w:pPr/>

</xml_diff>